<commit_message>
Added the title for modification list
</commit_message>
<xml_diff>
--- a/Writings/thesis/forms/QnA1.docx
+++ b/Writings/thesis/forms/QnA1.docx
@@ -2,6 +2,33 @@
 <file path=word/document.xml><?xml version="1.0" encoding="utf-8"?>
 <w:document xmlns:wpc="http://schemas.microsoft.com/office/word/2010/wordprocessingCanvas" xmlns:mc="http://schemas.openxmlformats.org/markup-compatibility/2006" xmlns:o="urn:schemas-microsoft-com:office:office" xmlns:r="http://schemas.openxmlformats.org/officeDocument/2006/relationships" xmlns:m="http://schemas.openxmlformats.org/officeDocument/2006/math" xmlns:v="urn:schemas-microsoft-com:vml" xmlns:wp14="http://schemas.microsoft.com/office/word/2010/wordprocessingDrawing" xmlns:wp="http://schemas.openxmlformats.org/drawingml/2006/wordprocessingDrawing" xmlns:w10="urn:schemas-microsoft-com:office:word" xmlns:w="http://schemas.openxmlformats.org/wordprocessingml/2006/main" xmlns:w14="http://schemas.microsoft.com/office/word/2010/wordml" xmlns:wpg="http://schemas.microsoft.com/office/word/2010/wordprocessingGroup" xmlns:wpi="http://schemas.microsoft.com/office/word/2010/wordprocessingInk" xmlns:wne="http://schemas.microsoft.com/office/word/2006/wordml" xmlns:wps="http://schemas.microsoft.com/office/word/2010/wordprocessingShape" mc:Ignorable="w14 wp14">
   <w:body>
+    <w:p>
+      <w:pPr>
+        <w:pStyle w:val="Heading1"/>
+        <w:jc w:val="center"/>
+      </w:pPr>
+      <w:bookmarkStart w:id="0" w:name="_GoBack"/>
+      <w:r>
+        <w:t xml:space="preserve">List of Amendments in Addressing Prof. </w:t>
+      </w:r>
+      <w:proofErr w:type="spellStart"/>
+      <w:r>
+        <w:t>Jia</w:t>
+      </w:r>
+      <w:proofErr w:type="spellEnd"/>
+      <w:r>
+        <w:t xml:space="preserve"> </w:t>
+      </w:r>
+      <w:proofErr w:type="spellStart"/>
+      <w:r>
+        <w:t>Weijia’s</w:t>
+      </w:r>
+      <w:proofErr w:type="spellEnd"/>
+      <w:r>
+        <w:t xml:space="preserve"> Comments</w:t>
+      </w:r>
+    </w:p>
+    <w:bookmarkEnd w:id="0"/>
     <w:p>
       <w:pPr>
         <w:pStyle w:val="ListParagraph"/>
@@ -136,7 +163,11 @@
         <w:t>.</w:t>
       </w:r>
       <w:r>
-        <w:t xml:space="preserve"> We can basically utilize the network scale as a parameter to refine the switching probability p</w:t>
+        <w:t xml:space="preserve"> We can basically utilize the network scale as a parameter to refine the switching probability </w:t>
+      </w:r>
+      <w:proofErr w:type="spellStart"/>
+      <w:r>
+        <w:t>p</w:t>
       </w:r>
       <w:r>
         <w:rPr>
@@ -144,6 +175,7 @@
         </w:rPr>
         <w:t>switch</w:t>
       </w:r>
+      <w:proofErr w:type="spellEnd"/>
       <w:r>
         <w:t>.</w:t>
       </w:r>
@@ -194,6 +226,7 @@
         </w:numPr>
       </w:pPr>
       <w:r>
+        <w:lastRenderedPageBreak/>
         <w:t>Referring to P153, implementation: the system components, both hardware and software features should be given.</w:t>
       </w:r>
     </w:p>
@@ -201,9 +234,29 @@
       <w:pPr>
         <w:ind w:left="360"/>
       </w:pPr>
-      <w:r>
-        <w:lastRenderedPageBreak/>
-        <w:t>PSWare has been implemented on Crossbow’s MicaZ sensor nodes with TinyOS 2.x. I’ve updated the corresponding section for this required information.</w:t>
+      <w:proofErr w:type="spellStart"/>
+      <w:r>
+        <w:t>PSWare</w:t>
+      </w:r>
+      <w:proofErr w:type="spellEnd"/>
+      <w:r>
+        <w:t xml:space="preserve"> has been implemented on Crossbow’s </w:t>
+      </w:r>
+      <w:proofErr w:type="spellStart"/>
+      <w:r>
+        <w:t>MicaZ</w:t>
+      </w:r>
+      <w:proofErr w:type="spellEnd"/>
+      <w:r>
+        <w:t xml:space="preserve"> sensor nodes with </w:t>
+      </w:r>
+      <w:proofErr w:type="spellStart"/>
+      <w:r>
+        <w:t>TinyOS</w:t>
+      </w:r>
+      <w:proofErr w:type="spellEnd"/>
+      <w:r>
+        <w:t xml:space="preserve"> 2.x. I’ve updated the corresponding section for this required information.</w:t>
       </w:r>
     </w:p>
     <w:p>
@@ -263,10 +316,11 @@
         <w:ind w:left="360"/>
       </w:pPr>
       <w:r>
-        <w:t>The typos have been fixed.</w:t>
-      </w:r>
-      <w:bookmarkStart w:id="0" w:name="_GoBack"/>
-      <w:bookmarkEnd w:id="0"/>
+        <w:t>The whole thesis has been reviewed and the typos</w:t>
+      </w:r>
+      <w:r>
+        <w:t xml:space="preserve"> have been fixed.</w:t>
+      </w:r>
     </w:p>
     <w:p/>
     <w:sectPr>
@@ -560,6 +614,29 @@
     <w:name w:val="Normal"/>
     <w:qFormat/>
   </w:style>
+  <w:style w:type="paragraph" w:styleId="Heading1">
+    <w:name w:val="heading 1"/>
+    <w:basedOn w:val="Normal"/>
+    <w:next w:val="Normal"/>
+    <w:link w:val="Heading1Char"/>
+    <w:uiPriority w:val="9"/>
+    <w:qFormat/>
+    <w:rsid w:val="00C0152F"/>
+    <w:pPr>
+      <w:keepNext/>
+      <w:keepLines/>
+      <w:spacing w:before="480" w:after="0"/>
+      <w:outlineLvl w:val="0"/>
+    </w:pPr>
+    <w:rPr>
+      <w:rFonts w:asciiTheme="majorHAnsi" w:eastAsiaTheme="majorEastAsia" w:hAnsiTheme="majorHAnsi" w:cstheme="majorBidi"/>
+      <w:b/>
+      <w:bCs/>
+      <w:color w:val="365F91" w:themeColor="accent1" w:themeShade="BF"/>
+      <w:sz w:val="28"/>
+      <w:szCs w:val="28"/>
+    </w:rPr>
+  </w:style>
   <w:style w:type="character" w:default="1" w:styleId="DefaultParagraphFont">
     <w:name w:val="Default Paragraph Font"/>
     <w:uiPriority w:val="1"/>
@@ -597,6 +674,21 @@
       <w:ind w:left="720"/>
       <w:contextualSpacing/>
     </w:pPr>
+  </w:style>
+  <w:style w:type="character" w:customStyle="1" w:styleId="Heading1Char">
+    <w:name w:val="Heading 1 Char"/>
+    <w:basedOn w:val="DefaultParagraphFont"/>
+    <w:link w:val="Heading1"/>
+    <w:uiPriority w:val="9"/>
+    <w:rsid w:val="00C0152F"/>
+    <w:rPr>
+      <w:rFonts w:asciiTheme="majorHAnsi" w:eastAsiaTheme="majorEastAsia" w:hAnsiTheme="majorHAnsi" w:cstheme="majorBidi"/>
+      <w:b/>
+      <w:bCs/>
+      <w:color w:val="365F91" w:themeColor="accent1" w:themeShade="BF"/>
+      <w:sz w:val="28"/>
+      <w:szCs w:val="28"/>
+    </w:rPr>
   </w:style>
 </w:styles>
 </file>
@@ -761,6 +853,29 @@
     <w:name w:val="Normal"/>
     <w:qFormat/>
   </w:style>
+  <w:style w:type="paragraph" w:styleId="Heading1">
+    <w:name w:val="heading 1"/>
+    <w:basedOn w:val="Normal"/>
+    <w:next w:val="Normal"/>
+    <w:link w:val="Heading1Char"/>
+    <w:uiPriority w:val="9"/>
+    <w:qFormat/>
+    <w:rsid w:val="00C0152F"/>
+    <w:pPr>
+      <w:keepNext/>
+      <w:keepLines/>
+      <w:spacing w:before="480" w:after="0"/>
+      <w:outlineLvl w:val="0"/>
+    </w:pPr>
+    <w:rPr>
+      <w:rFonts w:asciiTheme="majorHAnsi" w:eastAsiaTheme="majorEastAsia" w:hAnsiTheme="majorHAnsi" w:cstheme="majorBidi"/>
+      <w:b/>
+      <w:bCs/>
+      <w:color w:val="365F91" w:themeColor="accent1" w:themeShade="BF"/>
+      <w:sz w:val="28"/>
+      <w:szCs w:val="28"/>
+    </w:rPr>
+  </w:style>
   <w:style w:type="character" w:default="1" w:styleId="DefaultParagraphFont">
     <w:name w:val="Default Paragraph Font"/>
     <w:uiPriority w:val="1"/>
@@ -798,6 +913,21 @@
       <w:ind w:left="720"/>
       <w:contextualSpacing/>
     </w:pPr>
+  </w:style>
+  <w:style w:type="character" w:customStyle="1" w:styleId="Heading1Char">
+    <w:name w:val="Heading 1 Char"/>
+    <w:basedOn w:val="DefaultParagraphFont"/>
+    <w:link w:val="Heading1"/>
+    <w:uiPriority w:val="9"/>
+    <w:rsid w:val="00C0152F"/>
+    <w:rPr>
+      <w:rFonts w:asciiTheme="majorHAnsi" w:eastAsiaTheme="majorEastAsia" w:hAnsiTheme="majorHAnsi" w:cstheme="majorBidi"/>
+      <w:b/>
+      <w:bCs/>
+      <w:color w:val="365F91" w:themeColor="accent1" w:themeShade="BF"/>
+      <w:sz w:val="28"/>
+      <w:szCs w:val="28"/>
+    </w:rPr>
   </w:style>
 </w:styles>
 </file>

</xml_diff>